<commit_message>
Updated bug with upload multiple times if pressed
</commit_message>
<xml_diff>
--- a/Report/Report.docx
+++ b/Report/Report.docx
@@ -34,15 +34,16 @@
         <w:t>e</w:t>
       </w:r>
       <w:r>
-        <w:t xml:space="preserve">te </w:t>
+        <w:t>te comments</w:t>
       </w:r>
-      <w:proofErr w:type="gramStart"/>
       <w:r>
-        <w:t>comments</w:t>
+        <w:t>, allow user to add user names instead of just their emails</w:t>
       </w:r>
-      <w:proofErr w:type="gramEnd"/>
       <w:r>
-        <w:t xml:space="preserve"> </w:t>
+        <w:t>, see who liked the image</w:t>
+      </w:r>
+      <w:r>
+        <w:t>, allow administrators to delete any image</w:t>
       </w:r>
     </w:p>
     <w:p>

</xml_diff>

<commit_message>
Updated comments once more for clarity
</commit_message>
<xml_diff>
--- a/Report/Report.docx
+++ b/Report/Report.docx
@@ -998,6 +998,7 @@
           <w:b/>
           <w:bCs/>
         </w:rPr>
+        <w:lastRenderedPageBreak/>
         <w:t>Sprint Plan</w:t>
       </w:r>
     </w:p>
@@ -1428,6 +1429,14 @@
           <w:bCs/>
         </w:rPr>
         <w:t>iagram</w:t>
+      </w:r>
+      <w:r>
+        <w:rPr>
+          <w:rFonts w:ascii="Arial" w:hAnsi="Arial" w:cs="Arial"/>
+          <w:b/>
+          <w:bCs/>
+        </w:rPr>
+        <w:t>s</w:t>
       </w:r>
     </w:p>
     <w:p>
@@ -1731,6 +1740,14 @@
         <w:lastRenderedPageBreak/>
         <w:t>Use Case</w:t>
       </w:r>
+      <w:r>
+        <w:rPr>
+          <w:rFonts w:ascii="Arial" w:hAnsi="Arial" w:cs="Arial"/>
+          <w:b/>
+          <w:bCs/>
+        </w:rPr>
+        <w:t>s</w:t>
+      </w:r>
     </w:p>
     <w:p>
       <w:pPr>
@@ -1828,6 +1845,16 @@
         </w:rPr>
         <w:t>Use Case Description</w:t>
       </w:r>
+      <w:r>
+        <w:rPr>
+          <w:rFonts w:ascii="Arial" w:hAnsi="Arial" w:cs="Arial"/>
+          <w:b/>
+          <w:bCs/>
+          <w:sz w:val="22"/>
+          <w:szCs w:val="22"/>
+        </w:rPr>
+        <w:t>s</w:t>
+      </w:r>
     </w:p>
     <w:p>
       <w:pPr>
@@ -3705,6 +3732,14 @@
         </w:rPr>
         <w:lastRenderedPageBreak/>
         <w:t>Sequence Diagram</w:t>
+      </w:r>
+      <w:r>
+        <w:rPr>
+          <w:rFonts w:ascii="Arial" w:hAnsi="Arial" w:cs="Arial"/>
+          <w:b/>
+          <w:bCs/>
+        </w:rPr>
+        <w:t>s</w:t>
       </w:r>
     </w:p>
     <w:p>
@@ -5305,15 +5340,14 @@
       </w:pPr>
       <w:r>
         <w:rPr>
-          <w:rFonts w:ascii="Arial" w:hAnsi="Arial" w:cs="Arial"/>
           <w:noProof/>
         </w:rPr>
         <w:lastRenderedPageBreak/>
         <w:drawing>
-          <wp:inline distT="0" distB="0" distL="0" distR="0" wp14:anchorId="72FE4B05" wp14:editId="209103E4">
-            <wp:extent cx="5562600" cy="6781800"/>
-            <wp:effectExtent l="0" t="0" r="0" b="0"/>
-            <wp:docPr id="683460601" name="Picture 1" descr="A screen shot of a computer program&#10;&#10;Description automatically generated"/>
+          <wp:inline distT="0" distB="0" distL="0" distR="0" wp14:anchorId="26D89B9F" wp14:editId="5ED6F9C0">
+            <wp:extent cx="5495925" cy="7419975"/>
+            <wp:effectExtent l="0" t="0" r="9525" b="9525"/>
+            <wp:docPr id="1170187182" name="Picture 1" descr="A screen shot of a computer program&#10;&#10;Description automatically generated"/>
             <wp:cNvGraphicFramePr>
               <a:graphicFrameLocks xmlns:a="http://schemas.openxmlformats.org/drawingml/2006/main" noChangeAspect="1"/>
             </wp:cNvGraphicFramePr>
@@ -5321,7 +5355,7 @@
               <a:graphicData uri="http://schemas.openxmlformats.org/drawingml/2006/picture">
                 <pic:pic xmlns:pic="http://schemas.openxmlformats.org/drawingml/2006/picture">
                   <pic:nvPicPr>
-                    <pic:cNvPr id="683460601" name="Picture 1" descr="A screen shot of a computer program&#10;&#10;Description automatically generated"/>
+                    <pic:cNvPr id="1170187182" name="Picture 1" descr="A screen shot of a computer program&#10;&#10;Description automatically generated"/>
                     <pic:cNvPicPr/>
                   </pic:nvPicPr>
                   <pic:blipFill>
@@ -5333,7 +5367,7 @@
                   <pic:spPr>
                     <a:xfrm>
                       <a:off x="0" y="0"/>
-                      <a:ext cx="5562600" cy="6781800"/>
+                      <a:ext cx="5495925" cy="7419975"/>
                     </a:xfrm>
                     <a:prstGeom prst="rect">
                       <a:avLst/>
@@ -5382,27 +5416,33 @@
         <w:rPr>
           <w:rFonts w:ascii="Arial" w:hAnsi="Arial" w:cs="Arial"/>
         </w:rPr>
-        <w:t>The sprint was smoother than anticipated. Enhancements to the modal from Sprint 3 involved adding fields for image name, author, description, and category (Figure 7), key for efficient content categorisation and retrieval. On upload, these details form a structured data object, sent to Firestore with asynchronous HTTP requests, ensuring metadata is searchable. These changes, requiring minor tweaks to the existing function due to robust groundwork, have improved the image gallery’s organisation and accessibility, significantly boosting functionality and user engagement.</w:t>
-      </w:r>
-    </w:p>
-    <w:p>
-      <w:pPr>
-        <w:rPr>
-          <w:rFonts w:ascii="Arial" w:hAnsi="Arial" w:cs="Arial"/>
-        </w:rPr>
-      </w:pPr>
-    </w:p>
-    <w:p>
-      <w:pPr>
-        <w:rPr>
-          <w:rFonts w:ascii="Arial" w:hAnsi="Arial" w:cs="Arial"/>
-        </w:rPr>
-      </w:pPr>
+        <w:t xml:space="preserve">The sprint was smoother than anticipated. Enhancements to the modal from Sprint 3 involved adding fields for image name, author, description, and category (Figure 7), key for efficient content categorisation and retrieval. On upload, these details form a structured data object, sent to Firestore with asynchronous HTTP requests, ensuring metadata is searchable. These changes, requiring minor tweaks to the existing function due to robust </w:t>
+      </w:r>
       <w:r>
         <w:rPr>
           <w:rFonts w:ascii="Arial" w:hAnsi="Arial" w:cs="Arial"/>
         </w:rPr>
         <w:lastRenderedPageBreak/>
+        <w:t>groundwork, have improved the image gallery’s organisation and accessibility, significantly boosting functionality and user engagement.</w:t>
+      </w:r>
+    </w:p>
+    <w:p>
+      <w:pPr>
+        <w:rPr>
+          <w:rFonts w:ascii="Arial" w:hAnsi="Arial" w:cs="Arial"/>
+        </w:rPr>
+      </w:pPr>
+    </w:p>
+    <w:p>
+      <w:pPr>
+        <w:rPr>
+          <w:rFonts w:ascii="Arial" w:hAnsi="Arial" w:cs="Arial"/>
+        </w:rPr>
+      </w:pPr>
+      <w:r>
+        <w:rPr>
+          <w:rFonts w:ascii="Arial" w:hAnsi="Arial" w:cs="Arial"/>
+        </w:rPr>
         <w:t xml:space="preserve">Sprint 5 – </w:t>
       </w:r>
       <w:r>
@@ -5415,21 +5455,7 @@
         <w:rPr>
           <w:rFonts w:ascii="Arial" w:hAnsi="Arial" w:cs="Arial"/>
         </w:rPr>
-        <w:t xml:space="preserve">with the categories array defined in the DOM (Figure 2), and the </w:t>
-      </w:r>
-      <w:proofErr w:type="spellStart"/>
-      <w:r>
-        <w:rPr>
-          <w:rFonts w:ascii="Arial" w:hAnsi="Arial" w:cs="Arial"/>
-        </w:rPr>
-        <w:t>forEach</w:t>
-      </w:r>
-      <w:proofErr w:type="spellEnd"/>
-      <w:r>
-        <w:rPr>
-          <w:rFonts w:ascii="Arial" w:hAnsi="Arial" w:cs="Arial"/>
-        </w:rPr>
-        <w:t xml:space="preserve"> loop invoking the </w:t>
+        <w:t xml:space="preserve">with the categories array defined in the DOM (Figure 2), and the forEach loop invoking the </w:t>
       </w:r>
       <w:r>
         <w:rPr>
@@ -5437,14 +5463,12 @@
         </w:rPr>
         <w:t>‘</w:t>
       </w:r>
-      <w:proofErr w:type="spellStart"/>
       <w:r>
         <w:rPr>
           <w:rFonts w:ascii="Arial" w:hAnsi="Arial" w:cs="Arial"/>
         </w:rPr>
         <w:t>displayImagesByCategory</w:t>
       </w:r>
-      <w:proofErr w:type="spellEnd"/>
       <w:r>
         <w:rPr>
           <w:rFonts w:ascii="Arial" w:hAnsi="Arial" w:cs="Arial"/>
@@ -5571,6 +5595,7 @@
           <w:rFonts w:ascii="Arial" w:hAnsi="Arial" w:cs="Arial"/>
           <w:noProof/>
         </w:rPr>
+        <w:lastRenderedPageBreak/>
         <w:drawing>
           <wp:inline distT="0" distB="0" distL="0" distR="0" wp14:anchorId="6B66D4B2" wp14:editId="0DB2BB6C">
             <wp:extent cx="5731510" cy="3592195"/>
@@ -5656,95 +5681,81 @@
         <w:rPr>
           <w:rFonts w:ascii="Arial" w:hAnsi="Arial" w:cs="Arial"/>
         </w:rPr>
+        <w:t>Sprint 7</w:t>
+      </w:r>
+      <w:r>
+        <w:rPr>
+          <w:rFonts w:ascii="Arial" w:hAnsi="Arial" w:cs="Arial"/>
+        </w:rPr>
+        <w:t xml:space="preserve"> – </w:t>
+      </w:r>
+      <w:r>
+        <w:rPr>
+          <w:rFonts w:ascii="Arial" w:hAnsi="Arial" w:cs="Arial"/>
+        </w:rPr>
+        <w:t xml:space="preserve">This sprint was intricate, focusing on user interaction through a new commenting feature on images. A dynamic comment system was embedded into the image context modal, with a textbox for user input and a posting function for interactivity (Figure 11). Additionally, I integrated like and dislike buttons with real-time counters, relying on Firestore's "comments" and "reactions" subcollections (Figure 12). </w:t>
+      </w:r>
+      <w:r>
+        <w:rPr>
+          <w:rFonts w:ascii="Arial" w:hAnsi="Arial" w:cs="Arial"/>
+        </w:rPr>
+        <w:t>Subcollection initialisation and</w:t>
+      </w:r>
+      <w:r>
+        <w:rPr>
+          <w:rFonts w:ascii="Arial" w:hAnsi="Arial" w:cs="Arial"/>
+        </w:rPr>
+        <w:t xml:space="preserve"> features are triggered by user actions—likes, dislikes, or comment posts (Figure 13, Figure 14). Commenting involved saving user details and timestamps, with display functionality bringing comments into the modal (Figure 15). </w:t>
+      </w:r>
+      <w:r>
+        <w:rPr>
+          <w:rFonts w:ascii="Arial" w:hAnsi="Arial" w:cs="Arial"/>
+        </w:rPr>
+        <w:t>I initialised l</w:t>
+      </w:r>
+      <w:r>
+        <w:rPr>
+          <w:rFonts w:ascii="Arial" w:hAnsi="Arial" w:cs="Arial"/>
+        </w:rPr>
+        <w:t>ikes and dislikes at zero upon image upload</w:t>
+      </w:r>
+      <w:r>
+        <w:rPr>
+          <w:rFonts w:ascii="Arial" w:hAnsi="Arial" w:cs="Arial"/>
+        </w:rPr>
+        <w:t xml:space="preserve"> to</w:t>
+      </w:r>
+      <w:r>
+        <w:rPr>
+          <w:rFonts w:ascii="Arial" w:hAnsi="Arial" w:cs="Arial"/>
+        </w:rPr>
+        <w:t xml:space="preserve"> </w:t>
+      </w:r>
+      <w:r>
+        <w:rPr>
+          <w:rFonts w:ascii="Arial" w:hAnsi="Arial" w:cs="Arial"/>
+        </w:rPr>
+        <w:t>ensure</w:t>
+      </w:r>
+      <w:r>
+        <w:rPr>
+          <w:rFonts w:ascii="Arial" w:hAnsi="Arial" w:cs="Arial"/>
+        </w:rPr>
+        <w:t xml:space="preserve"> accurate interaction tracking.</w:t>
+      </w:r>
+    </w:p>
+    <w:p>
+      <w:pPr>
+        <w:rPr>
+          <w:rFonts w:ascii="Arial" w:hAnsi="Arial" w:cs="Arial"/>
+        </w:rPr>
+      </w:pPr>
+      <w:r>
+        <w:rPr>
+          <w:rFonts w:ascii="Arial" w:hAnsi="Arial" w:cs="Arial"/>
+          <w:noProof/>
+        </w:rPr>
         <w:lastRenderedPageBreak/>
-        <w:t>Sprint 7</w:t>
-      </w:r>
-      <w:r>
-        <w:rPr>
-          <w:rFonts w:ascii="Arial" w:hAnsi="Arial" w:cs="Arial"/>
-        </w:rPr>
-        <w:t xml:space="preserve"> – </w:t>
-      </w:r>
-      <w:r>
-        <w:rPr>
-          <w:rFonts w:ascii="Arial" w:hAnsi="Arial" w:cs="Arial"/>
-        </w:rPr>
-        <w:t xml:space="preserve">This sprint was intricate, focusing on user interaction through a new commenting feature on images. A dynamic comment system was embedded into the image context modal, with a textbox for user input and a posting function for interactivity (Figure 11). Additionally, I integrated like and dislike buttons with real-time counters, relying on </w:t>
-      </w:r>
-      <w:proofErr w:type="spellStart"/>
-      <w:r>
-        <w:rPr>
-          <w:rFonts w:ascii="Arial" w:hAnsi="Arial" w:cs="Arial"/>
-        </w:rPr>
-        <w:t>Firestore's</w:t>
-      </w:r>
-      <w:proofErr w:type="spellEnd"/>
-      <w:r>
-        <w:rPr>
-          <w:rFonts w:ascii="Arial" w:hAnsi="Arial" w:cs="Arial"/>
-        </w:rPr>
-        <w:t xml:space="preserve"> "comments" and "reactions" subcollections (Figure 12). </w:t>
-      </w:r>
-      <w:r>
-        <w:rPr>
-          <w:rFonts w:ascii="Arial" w:hAnsi="Arial" w:cs="Arial"/>
-        </w:rPr>
-        <w:t>Subcollection initialisation and</w:t>
-      </w:r>
-      <w:r>
-        <w:rPr>
-          <w:rFonts w:ascii="Arial" w:hAnsi="Arial" w:cs="Arial"/>
-        </w:rPr>
-        <w:t xml:space="preserve"> features are triggered by user actions—likes, dislikes, or comment posts (Figure 13, Figure 14). Commenting involved saving user details and timestamps, with display functionality bringing comments into the modal (Figure 15). </w:t>
-      </w:r>
-      <w:r>
-        <w:rPr>
-          <w:rFonts w:ascii="Arial" w:hAnsi="Arial" w:cs="Arial"/>
-        </w:rPr>
-        <w:t>I initialised l</w:t>
-      </w:r>
-      <w:r>
-        <w:rPr>
-          <w:rFonts w:ascii="Arial" w:hAnsi="Arial" w:cs="Arial"/>
-        </w:rPr>
-        <w:t>ikes and dislikes at zero upon image upload</w:t>
-      </w:r>
-      <w:r>
-        <w:rPr>
-          <w:rFonts w:ascii="Arial" w:hAnsi="Arial" w:cs="Arial"/>
-        </w:rPr>
-        <w:t xml:space="preserve"> to</w:t>
-      </w:r>
-      <w:r>
-        <w:rPr>
-          <w:rFonts w:ascii="Arial" w:hAnsi="Arial" w:cs="Arial"/>
-        </w:rPr>
-        <w:t xml:space="preserve"> </w:t>
-      </w:r>
-      <w:r>
-        <w:rPr>
-          <w:rFonts w:ascii="Arial" w:hAnsi="Arial" w:cs="Arial"/>
-        </w:rPr>
-        <w:t>ensure</w:t>
-      </w:r>
-      <w:r>
-        <w:rPr>
-          <w:rFonts w:ascii="Arial" w:hAnsi="Arial" w:cs="Arial"/>
-        </w:rPr>
-        <w:t xml:space="preserve"> accurate interaction tracking.</w:t>
-      </w:r>
-    </w:p>
-    <w:p>
-      <w:pPr>
-        <w:rPr>
-          <w:rFonts w:ascii="Arial" w:hAnsi="Arial" w:cs="Arial"/>
-        </w:rPr>
-      </w:pPr>
-      <w:r>
-        <w:rPr>
-          <w:rFonts w:ascii="Arial" w:hAnsi="Arial" w:cs="Arial"/>
-          <w:noProof/>
-        </w:rPr>
         <w:drawing>
           <wp:inline distT="0" distB="0" distL="0" distR="0" wp14:anchorId="38B0D469" wp14:editId="7DB6354C">
             <wp:extent cx="5731510" cy="3317875"/>
@@ -5832,15 +5843,14 @@
       </w:pPr>
       <w:r>
         <w:rPr>
-          <w:rFonts w:ascii="Arial" w:hAnsi="Arial" w:cs="Arial"/>
           <w:noProof/>
         </w:rPr>
         <w:lastRenderedPageBreak/>
         <w:drawing>
-          <wp:inline distT="0" distB="0" distL="0" distR="0" wp14:anchorId="7B6DEEA4" wp14:editId="047C4FDE">
-            <wp:extent cx="5731510" cy="6433820"/>
-            <wp:effectExtent l="0" t="0" r="2540" b="5080"/>
-            <wp:docPr id="196285659" name="Picture 1" descr="A screen shot of a computer program&#10;&#10;Description automatically generated"/>
+          <wp:inline distT="0" distB="0" distL="0" distR="0" wp14:anchorId="0B193925" wp14:editId="239962B4">
+            <wp:extent cx="5731510" cy="7088505"/>
+            <wp:effectExtent l="0" t="0" r="2540" b="0"/>
+            <wp:docPr id="198051934" name="Picture 1" descr="A screen shot of a computer program&#10;&#10;Description automatically generated"/>
             <wp:cNvGraphicFramePr>
               <a:graphicFrameLocks xmlns:a="http://schemas.openxmlformats.org/drawingml/2006/main" noChangeAspect="1"/>
             </wp:cNvGraphicFramePr>
@@ -5848,7 +5858,7 @@
               <a:graphicData uri="http://schemas.openxmlformats.org/drawingml/2006/picture">
                 <pic:pic xmlns:pic="http://schemas.openxmlformats.org/drawingml/2006/picture">
                   <pic:nvPicPr>
-                    <pic:cNvPr id="196285659" name="Picture 1" descr="A screen shot of a computer program&#10;&#10;Description automatically generated"/>
+                    <pic:cNvPr id="198051934" name="Picture 1" descr="A screen shot of a computer program&#10;&#10;Description automatically generated"/>
                     <pic:cNvPicPr/>
                   </pic:nvPicPr>
                   <pic:blipFill>
@@ -5860,7 +5870,7 @@
                   <pic:spPr>
                     <a:xfrm>
                       <a:off x="0" y="0"/>
-                      <a:ext cx="5731510" cy="6433820"/>
+                      <a:ext cx="5731510" cy="7088505"/>
                     </a:xfrm>
                     <a:prstGeom prst="rect">
                       <a:avLst/>
@@ -5914,14 +5924,13 @@
       </w:pPr>
       <w:r>
         <w:rPr>
-          <w:rFonts w:ascii="Arial" w:hAnsi="Arial" w:cs="Arial"/>
           <w:noProof/>
         </w:rPr>
         <w:drawing>
-          <wp:inline distT="0" distB="0" distL="0" distR="0" wp14:anchorId="25952CAA" wp14:editId="6692B798">
-            <wp:extent cx="5731510" cy="665480"/>
-            <wp:effectExtent l="0" t="0" r="2540" b="1270"/>
-            <wp:docPr id="1136261288" name="Picture 1"/>
+          <wp:inline distT="0" distB="0" distL="0" distR="0" wp14:anchorId="6728DB53" wp14:editId="2572F012">
+            <wp:extent cx="5543550" cy="1028700"/>
+            <wp:effectExtent l="0" t="0" r="0" b="0"/>
+            <wp:docPr id="1030659062" name="Picture 1" descr="A screen shot of a computer code&#10;&#10;Description automatically generated"/>
             <wp:cNvGraphicFramePr>
               <a:graphicFrameLocks xmlns:a="http://schemas.openxmlformats.org/drawingml/2006/main" noChangeAspect="1"/>
             </wp:cNvGraphicFramePr>
@@ -5929,7 +5938,7 @@
               <a:graphicData uri="http://schemas.openxmlformats.org/drawingml/2006/picture">
                 <pic:pic xmlns:pic="http://schemas.openxmlformats.org/drawingml/2006/picture">
                   <pic:nvPicPr>
-                    <pic:cNvPr id="1136261288" name=""/>
+                    <pic:cNvPr id="1030659062" name="Picture 1" descr="A screen shot of a computer code&#10;&#10;Description automatically generated"/>
                     <pic:cNvPicPr/>
                   </pic:nvPicPr>
                   <pic:blipFill>
@@ -5941,7 +5950,7 @@
                   <pic:spPr>
                     <a:xfrm>
                       <a:off x="0" y="0"/>
-                      <a:ext cx="5731510" cy="665480"/>
+                      <a:ext cx="5543550" cy="1028700"/>
                     </a:xfrm>
                     <a:prstGeom prst="rect">
                       <a:avLst/>
@@ -5995,15 +6004,14 @@
       </w:pPr>
       <w:r>
         <w:rPr>
-          <w:rFonts w:ascii="Arial" w:hAnsi="Arial" w:cs="Arial"/>
           <w:noProof/>
         </w:rPr>
         <w:lastRenderedPageBreak/>
         <w:drawing>
-          <wp:inline distT="0" distB="0" distL="0" distR="0" wp14:anchorId="65FD37B1" wp14:editId="6677CFA8">
-            <wp:extent cx="5731510" cy="2891790"/>
-            <wp:effectExtent l="0" t="0" r="2540" b="3810"/>
-            <wp:docPr id="2134164433" name="Picture 1" descr="A screen shot of a computer code&#10;&#10;Description automatically generated"/>
+          <wp:inline distT="0" distB="0" distL="0" distR="0" wp14:anchorId="68A23A56" wp14:editId="3A1CBE12">
+            <wp:extent cx="5731510" cy="3503930"/>
+            <wp:effectExtent l="0" t="0" r="2540" b="1270"/>
+            <wp:docPr id="729731687" name="Picture 1" descr="A screen shot of a computer code&#10;&#10;Description automatically generated"/>
             <wp:cNvGraphicFramePr>
               <a:graphicFrameLocks xmlns:a="http://schemas.openxmlformats.org/drawingml/2006/main" noChangeAspect="1"/>
             </wp:cNvGraphicFramePr>
@@ -6011,7 +6019,7 @@
               <a:graphicData uri="http://schemas.openxmlformats.org/drawingml/2006/picture">
                 <pic:pic xmlns:pic="http://schemas.openxmlformats.org/drawingml/2006/picture">
                   <pic:nvPicPr>
-                    <pic:cNvPr id="2134164433" name="Picture 1" descr="A screen shot of a computer code&#10;&#10;Description automatically generated"/>
+                    <pic:cNvPr id="729731687" name="Picture 1" descr="A screen shot of a computer code&#10;&#10;Description automatically generated"/>
                     <pic:cNvPicPr/>
                   </pic:nvPicPr>
                   <pic:blipFill>
@@ -6023,7 +6031,7 @@
                   <pic:spPr>
                     <a:xfrm>
                       <a:off x="0" y="0"/>
-                      <a:ext cx="5731510" cy="2891790"/>
+                      <a:ext cx="5731510" cy="3503930"/>
                     </a:xfrm>
                     <a:prstGeom prst="rect">
                       <a:avLst/>
@@ -7053,6 +7061,7 @@
           <w:rFonts w:ascii="Arial" w:hAnsi="Arial" w:cs="Arial"/>
           <w:noProof/>
         </w:rPr>
+        <w:lastRenderedPageBreak/>
         <w:drawing>
           <wp:anchor distT="0" distB="0" distL="114300" distR="114300" simplePos="0" relativeHeight="251659265" behindDoc="1" locked="0" layoutInCell="1" allowOverlap="1" wp14:anchorId="65DBE176" wp14:editId="71ACA62E">
             <wp:simplePos x="0" y="0"/>
@@ -7223,14 +7232,13 @@
       </w:pPr>
       <w:r>
         <w:rPr>
-          <w:rFonts w:ascii="Arial" w:hAnsi="Arial" w:cs="Arial"/>
           <w:noProof/>
         </w:rPr>
         <w:drawing>
-          <wp:inline distT="0" distB="0" distL="0" distR="0" wp14:anchorId="412A0EFA" wp14:editId="4D829BBC">
-            <wp:extent cx="5666943" cy="2619375"/>
-            <wp:effectExtent l="0" t="0" r="0" b="0"/>
-            <wp:docPr id="1738709178" name="Picture 1" descr="A computer screen shot of text&#10;&#10;Description automatically generated"/>
+          <wp:inline distT="0" distB="0" distL="0" distR="0" wp14:anchorId="7448D6AD" wp14:editId="60A48904">
+            <wp:extent cx="5731510" cy="3017520"/>
+            <wp:effectExtent l="0" t="0" r="2540" b="0"/>
+            <wp:docPr id="310726730" name="Picture 1" descr="A computer screen with colorful text&#10;&#10;Description automatically generated"/>
             <wp:cNvGraphicFramePr>
               <a:graphicFrameLocks xmlns:a="http://schemas.openxmlformats.org/drawingml/2006/main" noChangeAspect="1"/>
             </wp:cNvGraphicFramePr>
@@ -7238,7 +7246,7 @@
               <a:graphicData uri="http://schemas.openxmlformats.org/drawingml/2006/picture">
                 <pic:pic xmlns:pic="http://schemas.openxmlformats.org/drawingml/2006/picture">
                   <pic:nvPicPr>
-                    <pic:cNvPr id="1738709178" name="Picture 1" descr="A computer screen shot of text&#10;&#10;Description automatically generated"/>
+                    <pic:cNvPr id="310726730" name="Picture 1" descr="A computer screen with colorful text&#10;&#10;Description automatically generated"/>
                     <pic:cNvPicPr/>
                   </pic:nvPicPr>
                   <pic:blipFill>
@@ -7250,7 +7258,7 @@
                   <pic:spPr>
                     <a:xfrm>
                       <a:off x="0" y="0"/>
-                      <a:ext cx="5710486" cy="2639501"/>
+                      <a:ext cx="5731510" cy="3017520"/>
                     </a:xfrm>
                     <a:prstGeom prst="rect">
                       <a:avLst/>
@@ -8385,9 +8393,35 @@
           <w:sz w:val="22"/>
           <w:szCs w:val="22"/>
         </w:rPr>
-        <w:t xml:space="preserve">Why use social media? | </w:t>
-      </w:r>
-      <w:proofErr w:type="spellStart"/>
+        <w:t>Why use social media? | MyCumbria</w:t>
+      </w:r>
+      <w:r>
+        <w:rPr>
+          <w:rFonts w:ascii="Arial" w:hAnsi="Arial" w:cs="Arial"/>
+          <w:sz w:val="22"/>
+          <w:szCs w:val="22"/>
+        </w:rPr>
+        <w:t>. [online] Cumbria.ac.uk. Available at: https://my.cumbria.ac.uk/Student-Life/it-media/Social-Media-Guidance/Why-use-social-media/ [Accessed 31 Mar. 2024].</w:t>
+      </w:r>
+    </w:p>
+    <w:p>
+      <w:pPr>
+        <w:pStyle w:val="NormalWeb"/>
+        <w:spacing w:before="0" w:beforeAutospacing="0" w:after="240" w:afterAutospacing="0" w:line="360" w:lineRule="auto"/>
+        <w:rPr>
+          <w:rFonts w:ascii="Arial" w:hAnsi="Arial" w:cs="Arial"/>
+          <w:sz w:val="22"/>
+          <w:szCs w:val="22"/>
+        </w:rPr>
+      </w:pPr>
+      <w:r>
+        <w:rPr>
+          <w:rFonts w:ascii="Arial" w:hAnsi="Arial" w:cs="Arial"/>
+          <w:sz w:val="22"/>
+          <w:szCs w:val="22"/>
+        </w:rPr>
+        <w:t xml:space="preserve">W3C (2018). </w:t>
+      </w:r>
       <w:r>
         <w:rPr>
           <w:rFonts w:ascii="Arial" w:hAnsi="Arial" w:cs="Arial"/>
@@ -8396,16 +8430,15 @@
           <w:sz w:val="22"/>
           <w:szCs w:val="22"/>
         </w:rPr>
-        <w:t>MyCumbria</w:t>
-      </w:r>
-      <w:proofErr w:type="spellEnd"/>
+        <w:t>Web Content Accessibility Guidelines (WCAG) Overview</w:t>
+      </w:r>
       <w:r>
         <w:rPr>
           <w:rFonts w:ascii="Arial" w:hAnsi="Arial" w:cs="Arial"/>
           <w:sz w:val="22"/>
           <w:szCs w:val="22"/>
         </w:rPr>
-        <w:t>. [online] Cumbria.ac.uk. Available at: https://my.cumbria.ac.uk/Student-Life/it-media/Social-Media-Guidance/Why-use-social-media/ [Accessed 31 Mar. 2024].</w:t>
+        <w:t>. [online] Web Accessibility Initiative (WAI). Available at: https://www.w3.org/WAI/standards-guidelines/wcag/ [Accessed 10 Apr. 2024].</w:t>
       </w:r>
     </w:p>
     <w:p>
@@ -8424,7 +8457,7 @@
           <w:sz w:val="22"/>
           <w:szCs w:val="22"/>
         </w:rPr>
-        <w:t xml:space="preserve">W3C (2018). </w:t>
+        <w:t xml:space="preserve">W3Schools (2019). </w:t>
       </w:r>
       <w:r>
         <w:rPr>
@@ -8434,66 +8467,7 @@
           <w:sz w:val="22"/>
           <w:szCs w:val="22"/>
         </w:rPr>
-        <w:t>Web Content Accessibility Guidelines (WCAG) Overview</w:t>
-      </w:r>
-      <w:r>
-        <w:rPr>
-          <w:rFonts w:ascii="Arial" w:hAnsi="Arial" w:cs="Arial"/>
-          <w:sz w:val="22"/>
-          <w:szCs w:val="22"/>
-        </w:rPr>
-        <w:t>. [online] Web Accessibility Initiative (WAI). Available at: https://www.w3.org/WAI/standards-guidelines/wcag/ [Accessed 10 Apr. 2024].</w:t>
-      </w:r>
-    </w:p>
-    <w:p>
-      <w:pPr>
-        <w:pStyle w:val="NormalWeb"/>
-        <w:spacing w:before="0" w:beforeAutospacing="0" w:after="240" w:afterAutospacing="0" w:line="360" w:lineRule="auto"/>
-        <w:rPr>
-          <w:rFonts w:ascii="Arial" w:hAnsi="Arial" w:cs="Arial"/>
-          <w:sz w:val="22"/>
-          <w:szCs w:val="22"/>
-        </w:rPr>
-      </w:pPr>
-      <w:r>
-        <w:rPr>
-          <w:rFonts w:ascii="Arial" w:hAnsi="Arial" w:cs="Arial"/>
-          <w:sz w:val="22"/>
-          <w:szCs w:val="22"/>
-        </w:rPr>
-        <w:t xml:space="preserve">W3Schools (2019). </w:t>
-      </w:r>
-      <w:r>
-        <w:rPr>
-          <w:rFonts w:ascii="Arial" w:hAnsi="Arial" w:cs="Arial"/>
-          <w:i/>
-          <w:iCs/>
-          <w:sz w:val="22"/>
-          <w:szCs w:val="22"/>
-        </w:rPr>
-        <w:t xml:space="preserve">How To Make a Modal Box </w:t>
-      </w:r>
-      <w:proofErr w:type="gramStart"/>
-      <w:r>
-        <w:rPr>
-          <w:rFonts w:ascii="Arial" w:hAnsi="Arial" w:cs="Arial"/>
-          <w:i/>
-          <w:iCs/>
-          <w:sz w:val="22"/>
-          <w:szCs w:val="22"/>
-        </w:rPr>
-        <w:t>With</w:t>
-      </w:r>
-      <w:proofErr w:type="gramEnd"/>
-      <w:r>
-        <w:rPr>
-          <w:rFonts w:ascii="Arial" w:hAnsi="Arial" w:cs="Arial"/>
-          <w:i/>
-          <w:iCs/>
-          <w:sz w:val="22"/>
-          <w:szCs w:val="22"/>
-        </w:rPr>
-        <w:t xml:space="preserve"> CSS and JavaScript</w:t>
+        <w:t>How To Make a Modal Box With CSS and JavaScript</w:t>
       </w:r>
       <w:r>
         <w:rPr>

</xml_diff>